<commit_message>
Cleared ouputs and ran code for panopto video.
</commit_message>
<xml_diff>
--- a/D208/PerformanceTask_D208_T1.docx
+++ b/D208/PerformanceTask_D208_T1.docx
@@ -1332,6 +1332,7 @@
       <w:r>
         <w:rPr>
           <w:rFonts w:ascii="Times New Roman" w:eastAsia="Times New Roman" w:hAnsi="Times New Roman" w:cs="Times New Roman"/>
+          <w:noProof/>
           <w:color w:val="000000" w:themeColor="text1"/>
         </w:rPr>
         <w:lastRenderedPageBreak/>
@@ -4810,174 +4811,111 @@
           <w:rFonts w:ascii="Times New Roman" w:eastAsia="Times New Roman" w:hAnsi="Times New Roman" w:cs="Times New Roman"/>
           <w:color w:val="000000" w:themeColor="text1"/>
         </w:rPr>
+        <w:t xml:space="preserve"> when all other variables are held constant. For every </w:t>
+      </w:r>
+      <w:proofErr w:type="gramStart"/>
+      <w:r>
+        <w:rPr>
+          <w:rFonts w:ascii="Times New Roman" w:eastAsia="Times New Roman" w:hAnsi="Times New Roman" w:cs="Times New Roman"/>
+          <w:color w:val="000000" w:themeColor="text1"/>
+        </w:rPr>
+        <w:t>one unit</w:t>
+      </w:r>
+      <w:proofErr w:type="gramEnd"/>
+      <w:r>
+        <w:rPr>
+          <w:rFonts w:ascii="Times New Roman" w:eastAsia="Times New Roman" w:hAnsi="Times New Roman" w:cs="Times New Roman"/>
+          <w:color w:val="000000" w:themeColor="text1"/>
+        </w:rPr>
+        <w:t xml:space="preserve"> change in Churn, t</w:t>
+      </w:r>
+      <w:r>
+        <w:rPr>
+          <w:rFonts w:ascii="Times New Roman" w:eastAsia="Times New Roman" w:hAnsi="Times New Roman" w:cs="Times New Roman"/>
+          <w:color w:val="000000" w:themeColor="text1"/>
+        </w:rPr>
+        <w:t xml:space="preserve">enure </w:t>
+      </w:r>
+      <w:r>
+        <w:rPr>
+          <w:rFonts w:ascii="Times New Roman" w:eastAsia="Times New Roman" w:hAnsi="Times New Roman" w:cs="Times New Roman"/>
+          <w:color w:val="000000" w:themeColor="text1"/>
+        </w:rPr>
+        <w:t>decreases by 0.</w:t>
+      </w:r>
+      <w:r>
+        <w:rPr>
+          <w:rFonts w:ascii="Times New Roman" w:eastAsia="Times New Roman" w:hAnsi="Times New Roman" w:cs="Times New Roman"/>
+          <w:color w:val="000000" w:themeColor="text1"/>
+        </w:rPr>
+        <w:t xml:space="preserve">13 </w:t>
+      </w:r>
+      <w:r>
+        <w:rPr>
+          <w:rFonts w:ascii="Times New Roman" w:eastAsia="Times New Roman" w:hAnsi="Times New Roman" w:cs="Times New Roman"/>
+          <w:color w:val="000000" w:themeColor="text1"/>
+        </w:rPr>
+        <w:t xml:space="preserve">when all other variables are held constant. For every </w:t>
+      </w:r>
+      <w:proofErr w:type="gramStart"/>
+      <w:r>
+        <w:rPr>
+          <w:rFonts w:ascii="Times New Roman" w:eastAsia="Times New Roman" w:hAnsi="Times New Roman" w:cs="Times New Roman"/>
+          <w:color w:val="000000" w:themeColor="text1"/>
+        </w:rPr>
+        <w:t>one unit</w:t>
+      </w:r>
+      <w:proofErr w:type="gramEnd"/>
+      <w:r>
+        <w:rPr>
+          <w:rFonts w:ascii="Times New Roman" w:eastAsia="Times New Roman" w:hAnsi="Times New Roman" w:cs="Times New Roman"/>
+          <w:color w:val="000000" w:themeColor="text1"/>
+        </w:rPr>
+        <w:t xml:space="preserve"> change in </w:t>
+      </w:r>
+      <w:proofErr w:type="spellStart"/>
+      <w:r>
+        <w:rPr>
+          <w:rFonts w:ascii="Times New Roman" w:eastAsia="Times New Roman" w:hAnsi="Times New Roman" w:cs="Times New Roman"/>
+          <w:color w:val="000000" w:themeColor="text1"/>
+        </w:rPr>
+        <w:t>OnlineBackup</w:t>
+      </w:r>
+      <w:proofErr w:type="spellEnd"/>
+      <w:r>
+        <w:rPr>
+          <w:rFonts w:ascii="Times New Roman" w:eastAsia="Times New Roman" w:hAnsi="Times New Roman" w:cs="Times New Roman"/>
+          <w:color w:val="000000" w:themeColor="text1"/>
+        </w:rPr>
+        <w:t xml:space="preserve">, </w:t>
+      </w:r>
+      <w:r>
+        <w:rPr>
+          <w:rFonts w:ascii="Times New Roman" w:eastAsia="Times New Roman" w:hAnsi="Times New Roman" w:cs="Times New Roman"/>
+          <w:color w:val="000000" w:themeColor="text1"/>
+        </w:rPr>
+        <w:t>tenure</w:t>
+      </w:r>
+      <w:r>
+        <w:rPr>
+          <w:rFonts w:ascii="Times New Roman" w:eastAsia="Times New Roman" w:hAnsi="Times New Roman" w:cs="Times New Roman"/>
+          <w:color w:val="000000" w:themeColor="text1"/>
+        </w:rPr>
+        <w:t xml:space="preserve"> decreases by 0.</w:t>
+      </w:r>
+      <w:r>
+        <w:rPr>
+          <w:rFonts w:ascii="Times New Roman" w:eastAsia="Times New Roman" w:hAnsi="Times New Roman" w:cs="Times New Roman"/>
+          <w:color w:val="000000" w:themeColor="text1"/>
+        </w:rPr>
+        <w:t>032</w:t>
+      </w:r>
+      <w:r>
+        <w:rPr>
+          <w:rFonts w:ascii="Times New Roman" w:eastAsia="Times New Roman" w:hAnsi="Times New Roman" w:cs="Times New Roman"/>
+          <w:color w:val="000000" w:themeColor="text1"/>
+        </w:rPr>
         <w:t xml:space="preserve"> when all other variables are held constant. </w:t>
-      </w:r>
-      <w:r>
-        <w:rPr>
-          <w:rFonts w:ascii="Times New Roman" w:eastAsia="Times New Roman" w:hAnsi="Times New Roman" w:cs="Times New Roman"/>
-          <w:color w:val="000000" w:themeColor="text1"/>
-        </w:rPr>
-        <w:t xml:space="preserve">For every </w:t>
-      </w:r>
-      <w:proofErr w:type="gramStart"/>
-      <w:r>
-        <w:rPr>
-          <w:rFonts w:ascii="Times New Roman" w:eastAsia="Times New Roman" w:hAnsi="Times New Roman" w:cs="Times New Roman"/>
-          <w:color w:val="000000" w:themeColor="text1"/>
-        </w:rPr>
-        <w:t>one unit</w:t>
-      </w:r>
-      <w:proofErr w:type="gramEnd"/>
-      <w:r>
-        <w:rPr>
-          <w:rFonts w:ascii="Times New Roman" w:eastAsia="Times New Roman" w:hAnsi="Times New Roman" w:cs="Times New Roman"/>
-          <w:color w:val="000000" w:themeColor="text1"/>
-        </w:rPr>
-        <w:t xml:space="preserve"> change in </w:t>
-      </w:r>
-      <w:r>
-        <w:rPr>
-          <w:rFonts w:ascii="Times New Roman" w:eastAsia="Times New Roman" w:hAnsi="Times New Roman" w:cs="Times New Roman"/>
-          <w:color w:val="000000" w:themeColor="text1"/>
-        </w:rPr>
-        <w:t>Churn</w:t>
-      </w:r>
-      <w:r>
-        <w:rPr>
-          <w:rFonts w:ascii="Times New Roman" w:eastAsia="Times New Roman" w:hAnsi="Times New Roman" w:cs="Times New Roman"/>
-          <w:color w:val="000000" w:themeColor="text1"/>
-        </w:rPr>
-        <w:t>, t</w:t>
-      </w:r>
-      <w:r>
-        <w:rPr>
-          <w:rFonts w:ascii="Times New Roman" w:eastAsia="Times New Roman" w:hAnsi="Times New Roman" w:cs="Times New Roman"/>
-          <w:color w:val="000000" w:themeColor="text1"/>
-        </w:rPr>
-        <w:t xml:space="preserve">enure </w:t>
-      </w:r>
-      <w:r>
-        <w:rPr>
-          <w:rFonts w:ascii="Times New Roman" w:eastAsia="Times New Roman" w:hAnsi="Times New Roman" w:cs="Times New Roman"/>
-          <w:color w:val="000000" w:themeColor="text1"/>
-        </w:rPr>
-        <w:t>decreases</w:t>
-      </w:r>
-      <w:r>
-        <w:rPr>
-          <w:rFonts w:ascii="Times New Roman" w:eastAsia="Times New Roman" w:hAnsi="Times New Roman" w:cs="Times New Roman"/>
-          <w:color w:val="000000" w:themeColor="text1"/>
-        </w:rPr>
-        <w:t xml:space="preserve"> by 0.</w:t>
-      </w:r>
-      <w:r>
-        <w:rPr>
-          <w:rFonts w:ascii="Times New Roman" w:eastAsia="Times New Roman" w:hAnsi="Times New Roman" w:cs="Times New Roman"/>
-          <w:color w:val="000000" w:themeColor="text1"/>
-        </w:rPr>
-        <w:t xml:space="preserve">13 </w:t>
-      </w:r>
-      <w:r>
-        <w:rPr>
-          <w:rFonts w:ascii="Times New Roman" w:eastAsia="Times New Roman" w:hAnsi="Times New Roman" w:cs="Times New Roman"/>
-          <w:color w:val="000000" w:themeColor="text1"/>
-        </w:rPr>
-        <w:t>when all other variables are held constant.</w:t>
-      </w:r>
-      <w:r>
-        <w:rPr>
-          <w:rFonts w:ascii="Times New Roman" w:eastAsia="Times New Roman" w:hAnsi="Times New Roman" w:cs="Times New Roman"/>
-          <w:color w:val="000000" w:themeColor="text1"/>
-        </w:rPr>
-        <w:t xml:space="preserve"> </w:t>
-      </w:r>
-      <w:r>
-        <w:rPr>
-          <w:rFonts w:ascii="Times New Roman" w:eastAsia="Times New Roman" w:hAnsi="Times New Roman" w:cs="Times New Roman"/>
-          <w:color w:val="000000" w:themeColor="text1"/>
-        </w:rPr>
-        <w:t xml:space="preserve">For every </w:t>
-      </w:r>
-      <w:proofErr w:type="gramStart"/>
-      <w:r>
-        <w:rPr>
-          <w:rFonts w:ascii="Times New Roman" w:eastAsia="Times New Roman" w:hAnsi="Times New Roman" w:cs="Times New Roman"/>
-          <w:color w:val="000000" w:themeColor="text1"/>
-        </w:rPr>
-        <w:t>one unit</w:t>
-      </w:r>
-      <w:proofErr w:type="gramEnd"/>
-      <w:r>
-        <w:rPr>
-          <w:rFonts w:ascii="Times New Roman" w:eastAsia="Times New Roman" w:hAnsi="Times New Roman" w:cs="Times New Roman"/>
-          <w:color w:val="000000" w:themeColor="text1"/>
-        </w:rPr>
-        <w:t xml:space="preserve"> change in </w:t>
-      </w:r>
-      <w:proofErr w:type="spellStart"/>
-      <w:r>
-        <w:rPr>
-          <w:rFonts w:ascii="Times New Roman" w:eastAsia="Times New Roman" w:hAnsi="Times New Roman" w:cs="Times New Roman"/>
-          <w:color w:val="000000" w:themeColor="text1"/>
-        </w:rPr>
-        <w:t>OnlineBackup</w:t>
-      </w:r>
-      <w:proofErr w:type="spellEnd"/>
-      <w:r>
-        <w:rPr>
-          <w:rFonts w:ascii="Times New Roman" w:eastAsia="Times New Roman" w:hAnsi="Times New Roman" w:cs="Times New Roman"/>
-          <w:color w:val="000000" w:themeColor="text1"/>
-        </w:rPr>
-        <w:t xml:space="preserve">, </w:t>
-      </w:r>
-      <w:r>
-        <w:rPr>
-          <w:rFonts w:ascii="Times New Roman" w:eastAsia="Times New Roman" w:hAnsi="Times New Roman" w:cs="Times New Roman"/>
-          <w:color w:val="000000" w:themeColor="text1"/>
-        </w:rPr>
-        <w:t>tenure</w:t>
-      </w:r>
-      <w:r>
-        <w:rPr>
-          <w:rFonts w:ascii="Times New Roman" w:eastAsia="Times New Roman" w:hAnsi="Times New Roman" w:cs="Times New Roman"/>
-          <w:color w:val="000000" w:themeColor="text1"/>
-        </w:rPr>
-        <w:t xml:space="preserve"> </w:t>
-      </w:r>
-      <w:r>
-        <w:rPr>
-          <w:rFonts w:ascii="Times New Roman" w:eastAsia="Times New Roman" w:hAnsi="Times New Roman" w:cs="Times New Roman"/>
-          <w:color w:val="000000" w:themeColor="text1"/>
-        </w:rPr>
-        <w:t>decreases</w:t>
-      </w:r>
-      <w:r>
-        <w:rPr>
-          <w:rFonts w:ascii="Times New Roman" w:eastAsia="Times New Roman" w:hAnsi="Times New Roman" w:cs="Times New Roman"/>
-          <w:color w:val="000000" w:themeColor="text1"/>
-        </w:rPr>
-        <w:t xml:space="preserve"> by 0.</w:t>
-      </w:r>
-      <w:r>
-        <w:rPr>
-          <w:rFonts w:ascii="Times New Roman" w:eastAsia="Times New Roman" w:hAnsi="Times New Roman" w:cs="Times New Roman"/>
-          <w:color w:val="000000" w:themeColor="text1"/>
-        </w:rPr>
-        <w:t>032</w:t>
-      </w:r>
-      <w:r>
-        <w:rPr>
-          <w:rFonts w:ascii="Times New Roman" w:eastAsia="Times New Roman" w:hAnsi="Times New Roman" w:cs="Times New Roman"/>
-          <w:color w:val="000000" w:themeColor="text1"/>
-        </w:rPr>
-        <w:t xml:space="preserve"> when all other variables are held constant.</w:t>
-      </w:r>
-      <w:r>
-        <w:rPr>
-          <w:rFonts w:ascii="Times New Roman" w:eastAsia="Times New Roman" w:hAnsi="Times New Roman" w:cs="Times New Roman"/>
-          <w:color w:val="000000" w:themeColor="text1"/>
-        </w:rPr>
-        <w:t xml:space="preserve"> </w:t>
       </w:r>
       <w:r>
         <w:rPr>
@@ -5045,6 +4983,80 @@
           <w:rFonts w:ascii="Times New Roman" w:eastAsia="Times New Roman" w:hAnsi="Times New Roman" w:cs="Times New Roman"/>
           <w:color w:val="000000" w:themeColor="text1"/>
         </w:rPr>
+        <w:t xml:space="preserve"> when all other variables are held constant. Finally, for every </w:t>
+      </w:r>
+      <w:proofErr w:type="gramStart"/>
+      <w:r>
+        <w:rPr>
+          <w:rFonts w:ascii="Times New Roman" w:eastAsia="Times New Roman" w:hAnsi="Times New Roman" w:cs="Times New Roman"/>
+          <w:color w:val="000000" w:themeColor="text1"/>
+        </w:rPr>
+        <w:t>one unit</w:t>
+      </w:r>
+      <w:proofErr w:type="gramEnd"/>
+      <w:r>
+        <w:rPr>
+          <w:rFonts w:ascii="Times New Roman" w:eastAsia="Times New Roman" w:hAnsi="Times New Roman" w:cs="Times New Roman"/>
+          <w:color w:val="000000" w:themeColor="text1"/>
+        </w:rPr>
+        <w:t xml:space="preserve"> change in </w:t>
+      </w:r>
+      <w:proofErr w:type="spellStart"/>
+      <w:r>
+        <w:rPr>
+          <w:rFonts w:ascii="Times New Roman" w:eastAsia="Times New Roman" w:hAnsi="Times New Roman" w:cs="Times New Roman"/>
+          <w:color w:val="000000" w:themeColor="text1"/>
+        </w:rPr>
+        <w:t>Contract_MonthToMonth</w:t>
+      </w:r>
+      <w:proofErr w:type="spellEnd"/>
+      <w:r>
+        <w:rPr>
+          <w:rFonts w:ascii="Times New Roman" w:eastAsia="Times New Roman" w:hAnsi="Times New Roman" w:cs="Times New Roman"/>
+          <w:color w:val="000000" w:themeColor="text1"/>
+        </w:rPr>
+        <w:t xml:space="preserve">, meaning if more customers switch to one or two year contracts, </w:t>
+      </w:r>
+      <w:r>
+        <w:rPr>
+          <w:rFonts w:ascii="Times New Roman" w:eastAsia="Times New Roman" w:hAnsi="Times New Roman" w:cs="Times New Roman"/>
+          <w:color w:val="000000" w:themeColor="text1"/>
+        </w:rPr>
+        <w:t>tenure</w:t>
+      </w:r>
+      <w:r>
+        <w:rPr>
+          <w:rFonts w:ascii="Times New Roman" w:eastAsia="Times New Roman" w:hAnsi="Times New Roman" w:cs="Times New Roman"/>
+          <w:color w:val="000000" w:themeColor="text1"/>
+        </w:rPr>
+        <w:t xml:space="preserve"> </w:t>
+      </w:r>
+      <w:r>
+        <w:rPr>
+          <w:rFonts w:ascii="Times New Roman" w:eastAsia="Times New Roman" w:hAnsi="Times New Roman" w:cs="Times New Roman"/>
+          <w:color w:val="000000" w:themeColor="text1"/>
+        </w:rPr>
+        <w:t>increases</w:t>
+      </w:r>
+      <w:r>
+        <w:rPr>
+          <w:rFonts w:ascii="Times New Roman" w:eastAsia="Times New Roman" w:hAnsi="Times New Roman" w:cs="Times New Roman"/>
+          <w:color w:val="000000" w:themeColor="text1"/>
+        </w:rPr>
+        <w:t xml:space="preserve"> by 0.0</w:t>
+      </w:r>
+      <w:r>
+        <w:rPr>
+          <w:rFonts w:ascii="Times New Roman" w:eastAsia="Times New Roman" w:hAnsi="Times New Roman" w:cs="Times New Roman"/>
+          <w:color w:val="000000" w:themeColor="text1"/>
+        </w:rPr>
+        <w:t>37</w:t>
+      </w:r>
+      <w:r>
+        <w:rPr>
+          <w:rFonts w:ascii="Times New Roman" w:eastAsia="Times New Roman" w:hAnsi="Times New Roman" w:cs="Times New Roman"/>
+          <w:color w:val="000000" w:themeColor="text1"/>
+        </w:rPr>
         <w:t xml:space="preserve"> when all other variables are held constant.</w:t>
       </w:r>
       <w:r>
@@ -5052,14 +5064,25 @@
           <w:rFonts w:ascii="Times New Roman" w:eastAsia="Times New Roman" w:hAnsi="Times New Roman" w:cs="Times New Roman"/>
           <w:color w:val="000000" w:themeColor="text1"/>
         </w:rPr>
-        <w:t xml:space="preserve"> Finally, f</w:t>
-      </w:r>
-      <w:r>
-        <w:rPr>
-          <w:rFonts w:ascii="Times New Roman" w:eastAsia="Times New Roman" w:hAnsi="Times New Roman" w:cs="Times New Roman"/>
-          <w:color w:val="000000" w:themeColor="text1"/>
-        </w:rPr>
-        <w:t xml:space="preserve">or every </w:t>
+        <w:t xml:space="preserve"> </w:t>
+      </w:r>
+    </w:p>
+    <w:p>
+      <w:pPr>
+        <w:shd w:val="clear" w:color="auto" w:fill="FFFFFF"/>
+        <w:spacing w:line="480" w:lineRule="auto"/>
+        <w:ind w:firstLine="720"/>
+        <w:rPr>
+          <w:rFonts w:ascii="Times New Roman" w:eastAsia="Times New Roman" w:hAnsi="Times New Roman" w:cs="Times New Roman"/>
+          <w:color w:val="000000" w:themeColor="text1"/>
+        </w:rPr>
+      </w:pPr>
+      <w:r>
+        <w:rPr>
+          <w:rFonts w:ascii="Times New Roman" w:eastAsia="Times New Roman" w:hAnsi="Times New Roman" w:cs="Times New Roman"/>
+          <w:color w:val="000000" w:themeColor="text1"/>
+        </w:rPr>
+        <w:t xml:space="preserve">By analyzing scaled </w:t>
       </w:r>
       <w:proofErr w:type="gramStart"/>
       <w:r>
@@ -5067,7 +5090,7 @@
           <w:rFonts w:ascii="Times New Roman" w:eastAsia="Times New Roman" w:hAnsi="Times New Roman" w:cs="Times New Roman"/>
           <w:color w:val="000000" w:themeColor="text1"/>
         </w:rPr>
-        <w:t>one unit</w:t>
+        <w:t>coefficients</w:t>
       </w:r>
       <w:proofErr w:type="gramEnd"/>
       <w:r>
@@ -5075,7 +5098,21 @@
           <w:rFonts w:ascii="Times New Roman" w:eastAsia="Times New Roman" w:hAnsi="Times New Roman" w:cs="Times New Roman"/>
           <w:color w:val="000000" w:themeColor="text1"/>
         </w:rPr>
-        <w:t xml:space="preserve"> change in </w:t>
+        <w:t xml:space="preserve"> we can directly compare the </w:t>
+      </w:r>
+      <w:r>
+        <w:rPr>
+          <w:rFonts w:ascii="Times New Roman" w:eastAsia="Times New Roman" w:hAnsi="Times New Roman" w:cs="Times New Roman"/>
+          <w:color w:val="000000" w:themeColor="text1"/>
+        </w:rPr>
+        <w:t xml:space="preserve">compare the effect </w:t>
+      </w:r>
+      <w:r>
+        <w:rPr>
+          <w:rFonts w:ascii="Times New Roman" w:eastAsia="Times New Roman" w:hAnsi="Times New Roman" w:cs="Times New Roman"/>
+          <w:color w:val="000000" w:themeColor="text1"/>
+        </w:rPr>
+        <w:t xml:space="preserve">each independent variable has on the dependent variable. If we look at the scaled coefficients, the coefficient for </w:t>
       </w:r>
       <w:proofErr w:type="spellStart"/>
       <w:r>
@@ -5083,7 +5120,7 @@
           <w:rFonts w:ascii="Times New Roman" w:eastAsia="Times New Roman" w:hAnsi="Times New Roman" w:cs="Times New Roman"/>
           <w:color w:val="000000" w:themeColor="text1"/>
         </w:rPr>
-        <w:t>Contract_MonthToMonth</w:t>
+        <w:t>Bandwidth_GB_Year</w:t>
       </w:r>
       <w:proofErr w:type="spellEnd"/>
       <w:r>
@@ -5091,148 +5128,7 @@
           <w:rFonts w:ascii="Times New Roman" w:eastAsia="Times New Roman" w:hAnsi="Times New Roman" w:cs="Times New Roman"/>
           <w:color w:val="000000" w:themeColor="text1"/>
         </w:rPr>
-        <w:t>, meaning if more customers switch to one or two year contracts</w:t>
-      </w:r>
-      <w:r>
-        <w:rPr>
-          <w:rFonts w:ascii="Times New Roman" w:eastAsia="Times New Roman" w:hAnsi="Times New Roman" w:cs="Times New Roman"/>
-          <w:color w:val="000000" w:themeColor="text1"/>
-        </w:rPr>
-        <w:t xml:space="preserve">, </w:t>
-      </w:r>
-      <w:r>
-        <w:rPr>
-          <w:rFonts w:ascii="Times New Roman" w:eastAsia="Times New Roman" w:hAnsi="Times New Roman" w:cs="Times New Roman"/>
-          <w:color w:val="000000" w:themeColor="text1"/>
-        </w:rPr>
-        <w:t>tenure</w:t>
-      </w:r>
-      <w:r>
-        <w:rPr>
-          <w:rFonts w:ascii="Times New Roman" w:eastAsia="Times New Roman" w:hAnsi="Times New Roman" w:cs="Times New Roman"/>
-          <w:color w:val="000000" w:themeColor="text1"/>
-        </w:rPr>
-        <w:t xml:space="preserve"> </w:t>
-      </w:r>
-      <w:r>
-        <w:rPr>
-          <w:rFonts w:ascii="Times New Roman" w:eastAsia="Times New Roman" w:hAnsi="Times New Roman" w:cs="Times New Roman"/>
-          <w:color w:val="000000" w:themeColor="text1"/>
-        </w:rPr>
-        <w:t>increases</w:t>
-      </w:r>
-      <w:r>
-        <w:rPr>
-          <w:rFonts w:ascii="Times New Roman" w:eastAsia="Times New Roman" w:hAnsi="Times New Roman" w:cs="Times New Roman"/>
-          <w:color w:val="000000" w:themeColor="text1"/>
-        </w:rPr>
-        <w:t xml:space="preserve"> by 0.0</w:t>
-      </w:r>
-      <w:r>
-        <w:rPr>
-          <w:rFonts w:ascii="Times New Roman" w:eastAsia="Times New Roman" w:hAnsi="Times New Roman" w:cs="Times New Roman"/>
-          <w:color w:val="000000" w:themeColor="text1"/>
-        </w:rPr>
-        <w:t>37</w:t>
-      </w:r>
-      <w:r>
-        <w:rPr>
-          <w:rFonts w:ascii="Times New Roman" w:eastAsia="Times New Roman" w:hAnsi="Times New Roman" w:cs="Times New Roman"/>
-          <w:color w:val="000000" w:themeColor="text1"/>
-        </w:rPr>
-        <w:t xml:space="preserve"> when all other variables are held constant.</w:t>
-      </w:r>
-      <w:r>
-        <w:rPr>
-          <w:rFonts w:ascii="Times New Roman" w:eastAsia="Times New Roman" w:hAnsi="Times New Roman" w:cs="Times New Roman"/>
-          <w:color w:val="000000" w:themeColor="text1"/>
-        </w:rPr>
-        <w:t xml:space="preserve"> </w:t>
-      </w:r>
-    </w:p>
-    <w:p>
-      <w:pPr>
-        <w:shd w:val="clear" w:color="auto" w:fill="FFFFFF"/>
-        <w:spacing w:line="480" w:lineRule="auto"/>
-        <w:ind w:firstLine="720"/>
-        <w:rPr>
-          <w:rFonts w:ascii="Times New Roman" w:eastAsia="Times New Roman" w:hAnsi="Times New Roman" w:cs="Times New Roman"/>
-          <w:color w:val="000000" w:themeColor="text1"/>
-        </w:rPr>
-      </w:pPr>
-      <w:r>
-        <w:rPr>
-          <w:rFonts w:ascii="Times New Roman" w:eastAsia="Times New Roman" w:hAnsi="Times New Roman" w:cs="Times New Roman"/>
-          <w:color w:val="000000" w:themeColor="text1"/>
-        </w:rPr>
-        <w:t xml:space="preserve">By analyzing scaled </w:t>
-      </w:r>
-      <w:proofErr w:type="gramStart"/>
-      <w:r>
-        <w:rPr>
-          <w:rFonts w:ascii="Times New Roman" w:eastAsia="Times New Roman" w:hAnsi="Times New Roman" w:cs="Times New Roman"/>
-          <w:color w:val="000000" w:themeColor="text1"/>
-        </w:rPr>
-        <w:t>coefficients</w:t>
-      </w:r>
-      <w:proofErr w:type="gramEnd"/>
-      <w:r>
-        <w:rPr>
-          <w:rFonts w:ascii="Times New Roman" w:eastAsia="Times New Roman" w:hAnsi="Times New Roman" w:cs="Times New Roman"/>
-          <w:color w:val="000000" w:themeColor="text1"/>
-        </w:rPr>
-        <w:t xml:space="preserve"> we can directly compare the </w:t>
-      </w:r>
-      <w:r>
-        <w:rPr>
-          <w:rFonts w:ascii="Times New Roman" w:eastAsia="Times New Roman" w:hAnsi="Times New Roman" w:cs="Times New Roman"/>
-          <w:color w:val="000000" w:themeColor="text1"/>
-        </w:rPr>
-        <w:t xml:space="preserve">compare the effect </w:t>
-      </w:r>
-      <w:r>
-        <w:rPr>
-          <w:rFonts w:ascii="Times New Roman" w:eastAsia="Times New Roman" w:hAnsi="Times New Roman" w:cs="Times New Roman"/>
-          <w:color w:val="000000" w:themeColor="text1"/>
-        </w:rPr>
-        <w:t xml:space="preserve">each independent variable has on the dependent variable. If we look at the scaled coefficients, the </w:t>
-      </w:r>
-      <w:r>
-        <w:rPr>
-          <w:rFonts w:ascii="Times New Roman" w:eastAsia="Times New Roman" w:hAnsi="Times New Roman" w:cs="Times New Roman"/>
-          <w:color w:val="000000" w:themeColor="text1"/>
-        </w:rPr>
-        <w:t xml:space="preserve">coefficient for </w:t>
-      </w:r>
-      <w:proofErr w:type="spellStart"/>
-      <w:r>
-        <w:rPr>
-          <w:rFonts w:ascii="Times New Roman" w:eastAsia="Times New Roman" w:hAnsi="Times New Roman" w:cs="Times New Roman"/>
-          <w:color w:val="000000" w:themeColor="text1"/>
-        </w:rPr>
-        <w:t>Bandwidth_GB_Year</w:t>
-      </w:r>
-      <w:proofErr w:type="spellEnd"/>
-      <w:r>
-        <w:rPr>
-          <w:rFonts w:ascii="Times New Roman" w:eastAsia="Times New Roman" w:hAnsi="Times New Roman" w:cs="Times New Roman"/>
-          <w:color w:val="000000" w:themeColor="text1"/>
-        </w:rPr>
-        <w:t xml:space="preserve"> is the largest number</w:t>
-      </w:r>
-      <w:r>
-        <w:rPr>
-          <w:rFonts w:ascii="Times New Roman" w:eastAsia="Times New Roman" w:hAnsi="Times New Roman" w:cs="Times New Roman"/>
-          <w:color w:val="000000" w:themeColor="text1"/>
-        </w:rPr>
-        <w:t xml:space="preserve"> (0.96)</w:t>
-      </w:r>
-      <w:r>
-        <w:rPr>
-          <w:rFonts w:ascii="Times New Roman" w:eastAsia="Times New Roman" w:hAnsi="Times New Roman" w:cs="Times New Roman"/>
-          <w:color w:val="000000" w:themeColor="text1"/>
-        </w:rPr>
-        <w:t>. Because the data were standardized before the regression, we can interpret this to mean that bandwidth has the largest effect on customer tenure.</w:t>
+        <w:t xml:space="preserve"> is the largest number (0.96). Because the data were standardized before the regression, we can interpret this to mean that bandwidth has the largest effect on customer tenure.</w:t>
       </w:r>
     </w:p>
     <w:p>
@@ -5618,16 +5514,25 @@
         </w:rPr>
         <w:t xml:space="preserve">e: </w:t>
       </w:r>
-      <w:proofErr w:type="gramStart"/>
-      <w:r>
-        <w:rPr>
-          <w:rFonts w:ascii="Times New Roman" w:eastAsia="Times New Roman" w:hAnsi="Times New Roman" w:cs="Times New Roman"/>
-          <w:color w:val="000000" w:themeColor="text1"/>
-          <w:highlight w:val="yellow"/>
-        </w:rPr>
-        <w:t>LINK</w:t>
-      </w:r>
-      <w:proofErr w:type="gramEnd"/>
+      <w:hyperlink r:id="rId17" w:history="1">
+        <w:r>
+          <w:rPr>
+            <w:rStyle w:val="Hyperlink"/>
+            <w:rFonts w:ascii="Times New Roman" w:eastAsia="Times New Roman" w:hAnsi="Times New Roman" w:cs="Times New Roman"/>
+          </w:rPr>
+          <w:t>https://wgu.hosted.panopto.com/Panopto/Pages/Viewer.aspx?id=18d1befd-1df6-483e-8722-aff2008b8cea</w:t>
+        </w:r>
+      </w:hyperlink>
+    </w:p>
+    <w:p>
+      <w:pPr>
+        <w:shd w:val="clear" w:color="auto" w:fill="FFFFFF"/>
+        <w:spacing w:line="480" w:lineRule="auto"/>
+        <w:rPr>
+          <w:rFonts w:ascii="Times New Roman" w:eastAsia="Times New Roman" w:hAnsi="Times New Roman" w:cs="Times New Roman"/>
+          <w:color w:val="000000" w:themeColor="text1"/>
+        </w:rPr>
+      </w:pPr>
     </w:p>
     <w:p>
       <w:pPr>
@@ -5836,6 +5741,7 @@
           <w:rFonts w:ascii="Times New Roman" w:eastAsia="Times New Roman" w:hAnsi="Times New Roman" w:cs="Times New Roman"/>
           <w:color w:val="000000" w:themeColor="text1"/>
         </w:rPr>
+        <w:lastRenderedPageBreak/>
         <w:t>Hunter, J.D., "Matplotlib: A 2D Graphics Environment", Computing in Science &amp; Engineering, vol. 9, no. 3, pp. 90-95, 2007.</w:t>
       </w:r>
     </w:p>
@@ -5854,7 +5760,6 @@
           <w:rFonts w:ascii="Times New Roman" w:eastAsia="Times New Roman" w:hAnsi="Times New Roman" w:cs="Times New Roman"/>
           <w:color w:val="000000" w:themeColor="text1"/>
         </w:rPr>
-        <w:lastRenderedPageBreak/>
         <w:t>Larose, C. D., &amp; Larose, D. T. (2019). Data science using Python and R. Wiley.</w:t>
       </w:r>
     </w:p>
@@ -6246,8 +6151,8 @@
       </w:pPr>
     </w:p>
     <w:sectPr>
-      <w:headerReference w:type="even" r:id="rId17"/>
-      <w:headerReference w:type="default" r:id="rId18"/>
+      <w:headerReference w:type="even" r:id="rId18"/>
+      <w:headerReference w:type="default" r:id="rId19"/>
       <w:pgSz w:w="12240" w:h="15840"/>
       <w:pgMar w:top="1080" w:right="1080" w:bottom="1080" w:left="1080" w:header="720" w:footer="720" w:gutter="0"/>
       <w:cols w:space="720"/>

</xml_diff>